<commit_message>
Adding interview questions file_2
</commit_message>
<xml_diff>
--- a/Phase_2/Interview.docx
+++ b/Phase_2/Interview.docx
@@ -38,16 +38,7 @@
           <w:sz w:val="28"/>
           <w:szCs w:val="28"/>
         </w:rPr>
-        <w:t>Facility Booking and Management</w:t>
-      </w:r>
-      <w:r>
-        <w:rPr>
-          <w:b/>
-          <w:bCs/>
-          <w:sz w:val="28"/>
-          <w:szCs w:val="28"/>
-        </w:rPr>
-        <w:t>:</w:t>
+        <w:t>Facility Booking and Management:</w:t>
       </w:r>
     </w:p>
     <w:p>
@@ -542,6 +533,96 @@
         </w:rPr>
         <w:t>:</w:t>
       </w:r>
+    </w:p>
+    <w:p>
+      <w:pPr>
+        <w:pStyle w:val="ListParagraph"/>
+        <w:numPr>
+          <w:ilvl w:val="0"/>
+          <w:numId w:val="9"/>
+        </w:numPr>
+        <w:rPr>
+          <w:sz w:val="24"/>
+          <w:szCs w:val="24"/>
+        </w:rPr>
+      </w:pPr>
+      <w:r>
+        <w:rPr>
+          <w:sz w:val="24"/>
+          <w:szCs w:val="24"/>
+        </w:rPr>
+        <w:t>How do you communicate with your coworkers in the same facilities?</w:t>
+      </w:r>
+    </w:p>
+    <w:p>
+      <w:pPr>
+        <w:pStyle w:val="ListParagraph"/>
+        <w:numPr>
+          <w:ilvl w:val="0"/>
+          <w:numId w:val="9"/>
+        </w:numPr>
+        <w:rPr>
+          <w:sz w:val="24"/>
+          <w:szCs w:val="24"/>
+        </w:rPr>
+      </w:pPr>
+      <w:r>
+        <w:rPr>
+          <w:sz w:val="24"/>
+          <w:szCs w:val="24"/>
+        </w:rPr>
+        <w:t>How do you communicate with the students?</w:t>
+      </w:r>
+    </w:p>
+    <w:p>
+      <w:pPr>
+        <w:pStyle w:val="ListParagraph"/>
+        <w:numPr>
+          <w:ilvl w:val="0"/>
+          <w:numId w:val="9"/>
+        </w:numPr>
+        <w:rPr>
+          <w:sz w:val="24"/>
+          <w:szCs w:val="24"/>
+        </w:rPr>
+      </w:pPr>
+      <w:r>
+        <w:rPr>
+          <w:sz w:val="24"/>
+          <w:szCs w:val="24"/>
+        </w:rPr>
+        <w:t>Have you ever faced problems with communication with workers/students?</w:t>
+      </w:r>
+    </w:p>
+    <w:p>
+      <w:pPr>
+        <w:pStyle w:val="ListParagraph"/>
+        <w:numPr>
+          <w:ilvl w:val="0"/>
+          <w:numId w:val="9"/>
+        </w:numPr>
+        <w:rPr>
+          <w:sz w:val="24"/>
+          <w:szCs w:val="24"/>
+        </w:rPr>
+      </w:pPr>
+      <w:r>
+        <w:rPr>
+          <w:sz w:val="24"/>
+          <w:szCs w:val="24"/>
+        </w:rPr>
+        <w:t>How do you deal with Urgent Info that needs to be sent right away?</w:t>
+      </w:r>
+    </w:p>
+    <w:p>
+      <w:pPr>
+        <w:rPr>
+          <w:b/>
+          <w:bCs/>
+          <w:sz w:val="28"/>
+          <w:szCs w:val="28"/>
+        </w:rPr>
+      </w:pPr>
     </w:p>
     <w:sectPr>
       <w:pgSz w:w="12240" w:h="15840"/>
@@ -1005,6 +1086,95 @@
     </w:lvl>
   </w:abstractNum>
   <w:abstractNum w:abstractNumId="5" w15:restartNumberingAfterBreak="0">
+    <w:nsid w:val="6542667B"/>
+    <w:multiLevelType w:val="hybridMultilevel"/>
+    <w:tmpl w:val="3E0CA8FC"/>
+    <w:lvl w:ilvl="0" w:tplc="D424046E">
+      <w:start w:val="1"/>
+      <w:numFmt w:val="decimal"/>
+      <w:lvlText w:val="%1."/>
+      <w:lvlJc w:val="left"/>
+      <w:pPr>
+        <w:ind w:left="1080" w:hanging="360"/>
+      </w:pPr>
+      <w:rPr>
+        <w:rFonts w:hint="default"/>
+      </w:rPr>
+    </w:lvl>
+    <w:lvl w:ilvl="1" w:tplc="04090019" w:tentative="1">
+      <w:start w:val="1"/>
+      <w:numFmt w:val="lowerLetter"/>
+      <w:lvlText w:val="%2."/>
+      <w:lvlJc w:val="left"/>
+      <w:pPr>
+        <w:ind w:left="1800" w:hanging="360"/>
+      </w:pPr>
+    </w:lvl>
+    <w:lvl w:ilvl="2" w:tplc="0409001B" w:tentative="1">
+      <w:start w:val="1"/>
+      <w:numFmt w:val="lowerRoman"/>
+      <w:lvlText w:val="%3."/>
+      <w:lvlJc w:val="right"/>
+      <w:pPr>
+        <w:ind w:left="2520" w:hanging="180"/>
+      </w:pPr>
+    </w:lvl>
+    <w:lvl w:ilvl="3" w:tplc="0409000F" w:tentative="1">
+      <w:start w:val="1"/>
+      <w:numFmt w:val="decimal"/>
+      <w:lvlText w:val="%4."/>
+      <w:lvlJc w:val="left"/>
+      <w:pPr>
+        <w:ind w:left="3240" w:hanging="360"/>
+      </w:pPr>
+    </w:lvl>
+    <w:lvl w:ilvl="4" w:tplc="04090019" w:tentative="1">
+      <w:start w:val="1"/>
+      <w:numFmt w:val="lowerLetter"/>
+      <w:lvlText w:val="%5."/>
+      <w:lvlJc w:val="left"/>
+      <w:pPr>
+        <w:ind w:left="3960" w:hanging="360"/>
+      </w:pPr>
+    </w:lvl>
+    <w:lvl w:ilvl="5" w:tplc="0409001B" w:tentative="1">
+      <w:start w:val="1"/>
+      <w:numFmt w:val="lowerRoman"/>
+      <w:lvlText w:val="%6."/>
+      <w:lvlJc w:val="right"/>
+      <w:pPr>
+        <w:ind w:left="4680" w:hanging="180"/>
+      </w:pPr>
+    </w:lvl>
+    <w:lvl w:ilvl="6" w:tplc="0409000F" w:tentative="1">
+      <w:start w:val="1"/>
+      <w:numFmt w:val="decimal"/>
+      <w:lvlText w:val="%7."/>
+      <w:lvlJc w:val="left"/>
+      <w:pPr>
+        <w:ind w:left="5400" w:hanging="360"/>
+      </w:pPr>
+    </w:lvl>
+    <w:lvl w:ilvl="7" w:tplc="04090019" w:tentative="1">
+      <w:start w:val="1"/>
+      <w:numFmt w:val="lowerLetter"/>
+      <w:lvlText w:val="%8."/>
+      <w:lvlJc w:val="left"/>
+      <w:pPr>
+        <w:ind w:left="6120" w:hanging="360"/>
+      </w:pPr>
+    </w:lvl>
+    <w:lvl w:ilvl="8" w:tplc="0409001B" w:tentative="1">
+      <w:start w:val="1"/>
+      <w:numFmt w:val="lowerRoman"/>
+      <w:lvlText w:val="%9."/>
+      <w:lvlJc w:val="right"/>
+      <w:pPr>
+        <w:ind w:left="6840" w:hanging="180"/>
+      </w:pPr>
+    </w:lvl>
+  </w:abstractNum>
+  <w:abstractNum w:abstractNumId="6" w15:restartNumberingAfterBreak="0">
     <w:nsid w:val="6A405983"/>
     <w:multiLevelType w:val="hybridMultilevel"/>
     <w:tmpl w:val="768E9BF2"/>
@@ -1097,7 +1267,7 @@
       </w:pPr>
     </w:lvl>
   </w:abstractNum>
-  <w:abstractNum w:abstractNumId="6" w15:restartNumberingAfterBreak="0">
+  <w:abstractNum w:abstractNumId="7" w15:restartNumberingAfterBreak="0">
     <w:nsid w:val="71440C47"/>
     <w:multiLevelType w:val="hybridMultilevel"/>
     <w:tmpl w:val="768E9BF2"/>
@@ -1190,7 +1360,7 @@
       </w:pPr>
     </w:lvl>
   </w:abstractNum>
-  <w:abstractNum w:abstractNumId="7" w15:restartNumberingAfterBreak="0">
+  <w:abstractNum w:abstractNumId="8" w15:restartNumberingAfterBreak="0">
     <w:nsid w:val="71E24304"/>
     <w:multiLevelType w:val="hybridMultilevel"/>
     <w:tmpl w:val="81CE3172"/>
@@ -1283,7 +1453,7 @@
     <w:abstractNumId w:val="2"/>
   </w:num>
   <w:num w:numId="2" w16cid:durableId="950011705">
-    <w:abstractNumId w:val="7"/>
+    <w:abstractNumId w:val="8"/>
   </w:num>
   <w:num w:numId="3" w16cid:durableId="833254444">
     <w:abstractNumId w:val="4"/>
@@ -1295,13 +1465,16 @@
     <w:abstractNumId w:val="1"/>
   </w:num>
   <w:num w:numId="6" w16cid:durableId="728499429">
-    <w:abstractNumId w:val="5"/>
+    <w:abstractNumId w:val="6"/>
   </w:num>
   <w:num w:numId="7" w16cid:durableId="2042123945">
     <w:abstractNumId w:val="0"/>
   </w:num>
   <w:num w:numId="8" w16cid:durableId="649095352">
-    <w:abstractNumId w:val="6"/>
+    <w:abstractNumId w:val="7"/>
+  </w:num>
+  <w:num w:numId="9" w16cid:durableId="304818964">
+    <w:abstractNumId w:val="5"/>
   </w:num>
 </w:numbering>
 </file>

</xml_diff>

<commit_message>
adding the interview summary to the documentation
</commit_message>
<xml_diff>
--- a/Phase_2/Interview.docx
+++ b/Phase_2/Interview.docx
@@ -513,16 +513,7 @@
           <w:sz w:val="28"/>
           <w:szCs w:val="28"/>
         </w:rPr>
-        <w:t>Faculty and staff</w:t>
-      </w:r>
-      <w:r>
-        <w:rPr>
-          <w:b/>
-          <w:bCs/>
-          <w:sz w:val="28"/>
-          <w:szCs w:val="28"/>
-        </w:rPr>
-        <w:t xml:space="preserve"> Management</w:t>
+        <w:t>Communication and notification management</w:t>
       </w:r>
       <w:r>
         <w:rPr>
@@ -546,6 +537,13 @@
           <w:szCs w:val="24"/>
         </w:rPr>
       </w:pPr>
+      <w:r>
+        <w:rPr>
+          <w:sz w:val="24"/>
+          <w:szCs w:val="24"/>
+        </w:rPr>
+        <w:t xml:space="preserve"> </w:t>
+      </w:r>
       <w:r>
         <w:rPr>
           <w:sz w:val="24"/>
@@ -1088,8 +1086,8 @@
   <w:abstractNum w:abstractNumId="5" w15:restartNumberingAfterBreak="0">
     <w:nsid w:val="6542667B"/>
     <w:multiLevelType w:val="hybridMultilevel"/>
-    <w:tmpl w:val="3E0CA8FC"/>
-    <w:lvl w:ilvl="0" w:tplc="D424046E">
+    <w:tmpl w:val="BF4AF7F4"/>
+    <w:lvl w:ilvl="0" w:tplc="FE3255E2">
       <w:start w:val="1"/>
       <w:numFmt w:val="decimal"/>
       <w:lvlText w:val="%1."/>
@@ -1098,7 +1096,7 @@
         <w:ind w:left="1080" w:hanging="360"/>
       </w:pPr>
       <w:rPr>
-        <w:rFonts w:hint="default"/>
+        <w:rFonts w:asciiTheme="minorHAnsi" w:eastAsiaTheme="minorHAnsi" w:hAnsiTheme="minorHAnsi" w:cstheme="minorBidi"/>
       </w:rPr>
     </w:lvl>
     <w:lvl w:ilvl="1" w:tplc="04090019" w:tentative="1">

</xml_diff>